<commit_message>
Add info about upcoming income and redo actions associated with the Exit option on the chooseworksheet drop down.
</commit_message>
<xml_diff>
--- a/BudgetDocumentation2.docx
+++ b/BudgetDocumentation2.docx
@@ -4,41 +4,18 @@
   <w:body>
     <w:p>
       <w:pPr>
+        <w:pStyle w:val="Title"/>
         <w:jc w:val="center"/>
-        <w:rPr>
-          <w:kern w:val="0"/>
-          <w:sz w:val="32"/>
-          <w:szCs w:val="32"/>
-          <w14:ligatures w14:val="none"/>
-        </w:rPr>
-      </w:pPr>
-      <w:r>
-        <w:rPr>
-          <w:kern w:val="0"/>
-          <w:sz w:val="32"/>
-          <w:szCs w:val="32"/>
-          <w14:ligatures w14:val="none"/>
-        </w:rPr>
+      </w:pPr>
+      <w:r>
         <w:t xml:space="preserve">Documentation </w:t>
       </w:r>
       <w:proofErr w:type="gramStart"/>
       <w:r>
-        <w:rPr>
-          <w:kern w:val="0"/>
-          <w:sz w:val="32"/>
-          <w:szCs w:val="32"/>
-          <w14:ligatures w14:val="none"/>
-        </w:rPr>
         <w:t>for  Budget</w:t>
       </w:r>
       <w:proofErr w:type="gramEnd"/>
       <w:r>
-        <w:rPr>
-          <w:kern w:val="0"/>
-          <w:sz w:val="32"/>
-          <w:szCs w:val="32"/>
-          <w14:ligatures w14:val="none"/>
-        </w:rPr>
         <w:t xml:space="preserve"> Program</w:t>
       </w:r>
     </w:p>
@@ -227,7 +204,21 @@
           <w:sz w:val="24"/>
           <w:szCs w:val="24"/>
         </w:rPr>
-        <w:t xml:space="preserve">The user has the option of exiting the form by selecting </w:t>
+        <w:t xml:space="preserve">The user has the option of exiting the </w:t>
+      </w:r>
+      <w:r>
+        <w:rPr>
+          <w:sz w:val="24"/>
+          <w:szCs w:val="24"/>
+        </w:rPr>
+        <w:t>Budget.xlsm workbook</w:t>
+      </w:r>
+      <w:r>
+        <w:rPr>
+          <w:sz w:val="24"/>
+          <w:szCs w:val="24"/>
+        </w:rPr>
+        <w:t xml:space="preserve"> by selecting </w:t>
       </w:r>
       <w:r>
         <w:rPr>
@@ -243,159 +234,70 @@
           <w:sz w:val="24"/>
           <w:szCs w:val="24"/>
         </w:rPr>
-        <w:t xml:space="preserve">.  This is primarily for use in my </w:t>
+        <w:t xml:space="preserve">.  This </w:t>
       </w:r>
       <w:r>
         <w:rPr>
           <w:sz w:val="24"/>
           <w:szCs w:val="24"/>
         </w:rPr>
-        <w:t xml:space="preserve">process of updating the code used to run the program.  If you do exit, there is a tab on the Quick Access Toolbar displayed at the top of the page where you can get the menu back.  Just select the item shown in Figure 1.1.  </w:t>
-      </w:r>
-    </w:p>
-    <w:p>
-      <w:pPr>
-        <w:pStyle w:val="ListParagraph"/>
-        <w:ind w:left="360"/>
+        <w:t>will save the current iteration of the workbook to the D: drive (memory stick) and exit the workbook.</w:t>
+      </w:r>
+      <w:r>
         <w:rPr>
           <w:sz w:val="24"/>
           <w:szCs w:val="24"/>
         </w:rPr>
-      </w:pPr>
-    </w:p>
-    <w:p>
-      <w:pPr>
-        <w:pStyle w:val="ListParagraph"/>
-        <w:ind w:left="360"/>
-        <w:rPr>
+        <w:t xml:space="preserve"> </w:t>
+      </w:r>
+    </w:p>
+    <w:p>
+      <w:pPr>
+        <w:contextualSpacing/>
+        <w:rPr>
+          <w:kern w:val="0"/>
           <w:sz w:val="24"/>
           <w:szCs w:val="24"/>
-        </w:rPr>
-      </w:pPr>
-      <w:r>
-        <w:rPr>
-          <w:noProof/>
+          <w14:ligatures w14:val="none"/>
+        </w:rPr>
+      </w:pPr>
+    </w:p>
+    <w:p>
+      <w:pPr>
+        <w:contextualSpacing/>
+        <w:rPr>
+          <w:kern w:val="0"/>
           <w:sz w:val="24"/>
           <w:szCs w:val="24"/>
-        </w:rPr>
-        <w:drawing>
-          <wp:inline distT="0" distB="0" distL="0" distR="0" wp14:anchorId="055237C0" wp14:editId="4753BB20">
-            <wp:extent cx="543001" cy="523948"/>
-            <wp:effectExtent l="0" t="0" r="9525" b="9525"/>
-            <wp:docPr id="66875649" name="Picture 1"/>
-            <wp:cNvGraphicFramePr>
-              <a:graphicFrameLocks xmlns:a="http://schemas.openxmlformats.org/drawingml/2006/main" noChangeAspect="1"/>
-            </wp:cNvGraphicFramePr>
-            <a:graphic xmlns:a="http://schemas.openxmlformats.org/drawingml/2006/main">
-              <a:graphicData uri="http://schemas.openxmlformats.org/drawingml/2006/picture">
-                <pic:pic xmlns:pic="http://schemas.openxmlformats.org/drawingml/2006/picture">
-                  <pic:nvPicPr>
-                    <pic:cNvPr id="66875649" name=""/>
-                    <pic:cNvPicPr/>
-                  </pic:nvPicPr>
-                  <pic:blipFill>
-                    <a:blip r:embed="rId7"/>
-                    <a:stretch>
-                      <a:fillRect/>
-                    </a:stretch>
-                  </pic:blipFill>
-                  <pic:spPr>
-                    <a:xfrm>
-                      <a:off x="0" y="0"/>
-                      <a:ext cx="543001" cy="523948"/>
-                    </a:xfrm>
-                    <a:prstGeom prst="rect">
-                      <a:avLst/>
-                    </a:prstGeom>
-                  </pic:spPr>
-                </pic:pic>
-              </a:graphicData>
-            </a:graphic>
-          </wp:inline>
-        </w:drawing>
-      </w:r>
-    </w:p>
-    <w:p>
-      <w:pPr>
-        <w:pStyle w:val="ListParagraph"/>
-        <w:ind w:left="360"/>
-        <w:rPr>
+          <w14:ligatures w14:val="none"/>
+        </w:rPr>
+      </w:pPr>
+      <w:r>
+        <w:rPr>
+          <w:kern w:val="0"/>
           <w:sz w:val="24"/>
           <w:szCs w:val="24"/>
-        </w:rPr>
-      </w:pPr>
-      <w:r>
-        <w:rPr>
+          <w14:ligatures w14:val="none"/>
+        </w:rPr>
+        <w:t>At the heart of the program is the use of Export in the USAA banking application</w:t>
+      </w:r>
+      <w:r>
+        <w:rPr>
+          <w:kern w:val="0"/>
           <w:sz w:val="24"/>
           <w:szCs w:val="24"/>
-        </w:rPr>
-        <w:t xml:space="preserve"> Figure 1.1</w:t>
-      </w:r>
-    </w:p>
-    <w:p>
-      <w:pPr>
-        <w:pStyle w:val="ListParagraph"/>
-        <w:ind w:left="360"/>
-        <w:rPr>
+          <w14:ligatures w14:val="none"/>
+        </w:rPr>
+        <w:t>.</w:t>
+      </w:r>
+      <w:r>
+        <w:rPr>
+          <w:kern w:val="0"/>
           <w:sz w:val="24"/>
           <w:szCs w:val="24"/>
-        </w:rPr>
-      </w:pPr>
-      <w:r>
-        <w:rPr>
-          <w:sz w:val="24"/>
-          <w:szCs w:val="24"/>
-        </w:rPr>
-        <w:t>Importing Data</w:t>
-      </w:r>
-    </w:p>
-    <w:p>
-      <w:pPr>
-        <w:contextualSpacing/>
-        <w:rPr>
-          <w:kern w:val="0"/>
-          <w:sz w:val="24"/>
-          <w:szCs w:val="24"/>
-          <w14:ligatures w14:val="none"/>
-        </w:rPr>
-      </w:pPr>
-    </w:p>
-    <w:p>
-      <w:pPr>
-        <w:contextualSpacing/>
-        <w:rPr>
-          <w:kern w:val="0"/>
-          <w:sz w:val="24"/>
-          <w:szCs w:val="24"/>
-          <w14:ligatures w14:val="none"/>
-        </w:rPr>
-      </w:pPr>
-      <w:r>
-        <w:rPr>
-          <w:kern w:val="0"/>
-          <w:sz w:val="24"/>
-          <w:szCs w:val="24"/>
-          <w14:ligatures w14:val="none"/>
-        </w:rPr>
-        <w:t xml:space="preserve">At the heart of the program is the use of Export in the USAA banking application and Download Transactions at </w:t>
-      </w:r>
-      <w:r>
-        <w:rPr>
-          <w:kern w:val="0"/>
-          <w:sz w:val="24"/>
-          <w:szCs w:val="24"/>
-          <w14:ligatures w14:val="none"/>
-        </w:rPr>
-        <w:t>Upgrade Bank</w:t>
-      </w:r>
-      <w:r>
-        <w:rPr>
-          <w:kern w:val="0"/>
-          <w:sz w:val="24"/>
-          <w:szCs w:val="24"/>
-          <w14:ligatures w14:val="none"/>
-        </w:rPr>
-        <w:t>.  For our purposes the transactions are specified from January 1 to today’s date.  Each month is separated by the program in the Dashboard worksheet where the current balance for checking and savings accounts are also displayed according to the dates data was downloaded.</w:t>
+          <w14:ligatures w14:val="none"/>
+        </w:rPr>
+        <w:t xml:space="preserve">  For our purposes the transactions are specified from January 1 to today’s date.  Each month is separated by the program in the Dashboard worksheet where the current balance for checking and savings accounts are also displayed according to the dates data was downloaded.</w:t>
       </w:r>
     </w:p>
     <w:p>
@@ -500,7 +402,6 @@
           <w:szCs w:val="24"/>
           <w14:ligatures w14:val="none"/>
         </w:rPr>
-        <w:lastRenderedPageBreak/>
         <w:t xml:space="preserve">All banking applications and the link to the </w:t>
       </w:r>
       <w:r>
@@ -679,8 +580,9 @@
           <w:szCs w:val="24"/>
           <w14:ligatures w14:val="none"/>
         </w:rPr>
+        <w:lastRenderedPageBreak/>
         <w:drawing>
-          <wp:inline distT="0" distB="0" distL="0" distR="0" wp14:anchorId="7E64CD88" wp14:editId="3F52181C">
+          <wp:inline distT="0" distB="0" distL="0" distR="0" wp14:anchorId="70497BAB" wp14:editId="4E1A3925">
             <wp:extent cx="2435260" cy="1866900"/>
             <wp:effectExtent l="0" t="0" r="3175" b="0"/>
             <wp:docPr id="467940990" name="Picture 1"/>
@@ -695,7 +597,7 @@
                     <pic:cNvPicPr/>
                   </pic:nvPicPr>
                   <pic:blipFill>
-                    <a:blip r:embed="rId8"/>
+                    <a:blip r:embed="rId7"/>
                     <a:stretch>
                       <a:fillRect/>
                     </a:stretch>
@@ -762,7 +664,7 @@
           <w14:ligatures w14:val="none"/>
         </w:rPr>
         <w:drawing>
-          <wp:inline distT="0" distB="0" distL="0" distR="0" wp14:anchorId="7CB8BD5E" wp14:editId="79C410CE">
+          <wp:inline distT="0" distB="0" distL="0" distR="0" wp14:anchorId="5F0F1B2E" wp14:editId="61928C46">
             <wp:extent cx="1881188" cy="2680103"/>
             <wp:effectExtent l="0" t="0" r="5080" b="6350"/>
             <wp:docPr id="957348082" name="Picture 1"/>
@@ -777,7 +679,7 @@
                     <pic:cNvPicPr/>
                   </pic:nvPicPr>
                   <pic:blipFill>
-                    <a:blip r:embed="rId9"/>
+                    <a:blip r:embed="rId8"/>
                     <a:stretch>
                       <a:fillRect/>
                     </a:stretch>
@@ -1103,7 +1005,6 @@
           <w:szCs w:val="24"/>
           <w14:ligatures w14:val="none"/>
         </w:rPr>
-        <w:lastRenderedPageBreak/>
         <w:t xml:space="preserve">Always select the </w:t>
       </w:r>
       <w:proofErr w:type="gramStart"/>
@@ -1310,6 +1211,7 @@
           <w:szCs w:val="24"/>
           <w14:ligatures w14:val="none"/>
         </w:rPr>
+        <w:lastRenderedPageBreak/>
         <w:t xml:space="preserve">To see this file on Windows, select </w:t>
       </w:r>
       <w:r>
@@ -1341,7 +1243,7 @@
           <w14:ligatures w14:val="none"/>
         </w:rPr>
         <w:drawing>
-          <wp:inline distT="0" distB="0" distL="0" distR="0" wp14:anchorId="4BD3C728" wp14:editId="168C2C97">
+          <wp:inline distT="0" distB="0" distL="0" distR="0" wp14:anchorId="4E1C4E18" wp14:editId="2EECC171">
             <wp:extent cx="900113" cy="208501"/>
             <wp:effectExtent l="0" t="0" r="0" b="0"/>
             <wp:docPr id="397314880" name="Picture 1"/>
@@ -1356,7 +1258,7 @@
                     <pic:cNvPicPr/>
                   </pic:nvPicPr>
                   <pic:blipFill>
-                    <a:blip r:embed="rId10"/>
+                    <a:blip r:embed="rId9"/>
                     <a:stretch>
                       <a:fillRect/>
                     </a:stretch>
@@ -1700,7 +1602,7 @@
           <w14:ligatures w14:val="none"/>
         </w:rPr>
         <w:drawing>
-          <wp:inline distT="0" distB="0" distL="0" distR="0" wp14:anchorId="55119E22" wp14:editId="2CAC889A">
+          <wp:inline distT="0" distB="0" distL="0" distR="0" wp14:anchorId="4BC5D3E8" wp14:editId="7F5F4C89">
             <wp:extent cx="5943600" cy="4236720"/>
             <wp:effectExtent l="0" t="0" r="0" b="0"/>
             <wp:docPr id="459973157" name="Picture 1"/>
@@ -1715,7 +1617,7 @@
                     <pic:cNvPicPr/>
                   </pic:nvPicPr>
                   <pic:blipFill>
-                    <a:blip r:embed="rId11"/>
+                    <a:blip r:embed="rId10"/>
                     <a:stretch>
                       <a:fillRect/>
                     </a:stretch>
@@ -1799,7 +1701,6 @@
           <w:sz w:val="24"/>
           <w:szCs w:val="24"/>
         </w:rPr>
-        <w:lastRenderedPageBreak/>
         <w:t>Updating the Pivot Table</w:t>
       </w:r>
     </w:p>
@@ -1819,7 +1720,17 @@
           <w:szCs w:val="24"/>
           <w14:ligatures w14:val="none"/>
         </w:rPr>
-        <w:t xml:space="preserve">Since the data source has changed (it is still YTD Checking but it has been updated) the pivot table source must be updated.  To do this click on one of the items in the table (e.g., Amazon).  This will display the </w:t>
+        <w:t xml:space="preserve">Since the data source has changed (it is still YTD Checking but it has been updated) the pivot table source must be updated.  To do this click on one of the items in the table (e.g., Amazon).  </w:t>
+      </w:r>
+      <w:r>
+        <w:rPr>
+          <w:kern w:val="0"/>
+          <w:sz w:val="24"/>
+          <w:szCs w:val="24"/>
+          <w14:ligatures w14:val="none"/>
+        </w:rPr>
+        <w:lastRenderedPageBreak/>
+        <w:t xml:space="preserve">This will display the </w:t>
       </w:r>
       <w:r>
         <w:rPr>
@@ -1898,7 +1809,7 @@
           <w14:ligatures w14:val="none"/>
         </w:rPr>
         <w:drawing>
-          <wp:inline distT="0" distB="0" distL="0" distR="0" wp14:anchorId="56D0A19B" wp14:editId="25EDDF9D">
+          <wp:inline distT="0" distB="0" distL="0" distR="0" wp14:anchorId="06081B22" wp14:editId="0005A878">
             <wp:extent cx="3052763" cy="1156528"/>
             <wp:effectExtent l="0" t="0" r="0" b="5715"/>
             <wp:docPr id="59003589" name="Picture 1"/>
@@ -1913,7 +1824,7 @@
                     <pic:cNvPicPr/>
                   </pic:nvPicPr>
                   <pic:blipFill>
-                    <a:blip r:embed="rId12"/>
+                    <a:blip r:embed="rId11"/>
                     <a:stretch>
                       <a:fillRect/>
                     </a:stretch>
@@ -2066,7 +1977,7 @@
           <w14:ligatures w14:val="none"/>
         </w:rPr>
         <w:drawing>
-          <wp:inline distT="0" distB="0" distL="0" distR="0" wp14:anchorId="429D3881" wp14:editId="3E54589A">
+          <wp:inline distT="0" distB="0" distL="0" distR="0" wp14:anchorId="741CB126" wp14:editId="0BC4E96F">
             <wp:extent cx="5943600" cy="2602865"/>
             <wp:effectExtent l="0" t="0" r="0" b="6985"/>
             <wp:docPr id="1333600819" name="Picture 1"/>
@@ -2081,7 +1992,7 @@
                     <pic:cNvPicPr/>
                   </pic:nvPicPr>
                   <pic:blipFill>
-                    <a:blip r:embed="rId13"/>
+                    <a:blip r:embed="rId12"/>
                     <a:stretch>
                       <a:fillRect/>
                     </a:stretch>
@@ -2344,7 +2255,6 @@
           <w:sz w:val="24"/>
           <w:szCs w:val="24"/>
         </w:rPr>
-        <w:lastRenderedPageBreak/>
         <w:t>Dashboard</w:t>
       </w:r>
     </w:p>
@@ -2429,7 +2339,15 @@
           <w:sz w:val="24"/>
           <w:szCs w:val="24"/>
         </w:rPr>
-        <w:t xml:space="preserve">  The user can select different months from the dropdown list by clicking on the month and selecting the month to view using the arrow to the right.  Also note that the </w:t>
+        <w:t xml:space="preserve">  The user can select different months from the dropdown list by </w:t>
+      </w:r>
+      <w:r>
+        <w:rPr>
+          <w:sz w:val="24"/>
+          <w:szCs w:val="24"/>
+        </w:rPr>
+        <w:lastRenderedPageBreak/>
+        <w:t xml:space="preserve">clicking on the month and selecting the month to view using the arrow to the right.  Also note that the </w:t>
       </w:r>
       <w:r>
         <w:rPr>
@@ -2557,7 +2475,25 @@
           <w:sz w:val="24"/>
           <w:szCs w:val="24"/>
         </w:rPr>
-        <w:t>Upcoming Costs for This Month</w:t>
+        <w:t xml:space="preserve">Upcoming Costs </w:t>
+      </w:r>
+      <w:r>
+        <w:rPr>
+          <w:b/>
+          <w:bCs/>
+          <w:sz w:val="24"/>
+          <w:szCs w:val="24"/>
+        </w:rPr>
+        <w:t xml:space="preserve">and Income </w:t>
+      </w:r>
+      <w:r>
+        <w:rPr>
+          <w:b/>
+          <w:bCs/>
+          <w:sz w:val="24"/>
+          <w:szCs w:val="24"/>
+        </w:rPr>
+        <w:t>for This Month</w:t>
       </w:r>
     </w:p>
     <w:p>
@@ -2669,11 +2605,12 @@
       </w:pPr>
       <w:r>
         <w:rPr>
+          <w:noProof/>
           <w:sz w:val="24"/>
           <w:szCs w:val="24"/>
         </w:rPr>
         <w:drawing>
-          <wp:inline distT="0" distB="0" distL="0" distR="0" wp14:anchorId="62B1B018" wp14:editId="22F9DDFF">
+          <wp:inline distT="0" distB="0" distL="0" distR="0" wp14:anchorId="1C3BF482" wp14:editId="431FE702">
             <wp:extent cx="581106" cy="724001"/>
             <wp:effectExtent l="0" t="0" r="9525" b="0"/>
             <wp:docPr id="1601676085" name="Picture 1"/>
@@ -2688,7 +2625,7 @@
                     <pic:cNvPicPr/>
                   </pic:nvPicPr>
                   <pic:blipFill>
-                    <a:blip r:embed="rId14"/>
+                    <a:blip r:embed="rId13"/>
                     <a:stretch>
                       <a:fillRect/>
                     </a:stretch>
@@ -2768,6 +2705,40 @@
         </w:rPr>
         <w:t>Selecting this icon clears all of the fields of the costs section and imports the costs greater than or equal to today’s date.  If a cost has already occurred it will not be displayed.</w:t>
       </w:r>
+      <w:r>
+        <w:rPr>
+          <w:sz w:val="24"/>
+          <w:szCs w:val="24"/>
+        </w:rPr>
+        <w:t xml:space="preserve">  </w:t>
+      </w:r>
+    </w:p>
+    <w:p>
+      <w:pPr>
+        <w:pStyle w:val="ListParagraph"/>
+        <w:ind w:left="1224"/>
+        <w:rPr>
+          <w:sz w:val="24"/>
+          <w:szCs w:val="24"/>
+        </w:rPr>
+      </w:pPr>
+    </w:p>
+    <w:p>
+      <w:pPr>
+        <w:pStyle w:val="ListParagraph"/>
+        <w:ind w:left="1224"/>
+        <w:rPr>
+          <w:sz w:val="24"/>
+          <w:szCs w:val="24"/>
+        </w:rPr>
+      </w:pPr>
+      <w:r>
+        <w:rPr>
+          <w:sz w:val="24"/>
+          <w:szCs w:val="24"/>
+        </w:rPr>
+        <w:t>It also displays the upcoming income for the month.  If the income date has passed, it will not be displayed.</w:t>
+      </w:r>
     </w:p>
     <w:p>
       <w:pPr>
@@ -2862,7 +2833,7 @@
         </w:rPr>
         <w:lastRenderedPageBreak/>
         <w:drawing>
-          <wp:inline distT="0" distB="0" distL="0" distR="0" wp14:anchorId="1BF7C21E" wp14:editId="1FAC60D4">
+          <wp:inline distT="0" distB="0" distL="0" distR="0" wp14:anchorId="39EE1204" wp14:editId="7D35F891">
             <wp:extent cx="2624138" cy="2740567"/>
             <wp:effectExtent l="0" t="0" r="5080" b="3175"/>
             <wp:docPr id="1020369607" name="Picture 1"/>
@@ -2877,7 +2848,7 @@
                     <pic:cNvPicPr/>
                   </pic:nvPicPr>
                   <pic:blipFill>
-                    <a:blip r:embed="rId15"/>
+                    <a:blip r:embed="rId14"/>
                     <a:stretch>
                       <a:fillRect/>
                     </a:stretch>
@@ -3313,7 +3284,7 @@
           <w14:ligatures w14:val="none"/>
         </w:rPr>
         <w:drawing>
-          <wp:inline distT="0" distB="0" distL="0" distR="0" wp14:anchorId="636B05E4" wp14:editId="306FB392">
+          <wp:inline distT="0" distB="0" distL="0" distR="0" wp14:anchorId="1A8DE011" wp14:editId="4FD9BCB9">
             <wp:extent cx="5943600" cy="1778635"/>
             <wp:effectExtent l="0" t="0" r="0" b="0"/>
             <wp:docPr id="900044448" name="Picture 1"/>
@@ -3328,7 +3299,7 @@
                     <pic:cNvPicPr/>
                   </pic:nvPicPr>
                   <pic:blipFill>
-                    <a:blip r:embed="rId16"/>
+                    <a:blip r:embed="rId15"/>
                     <a:stretch>
                       <a:fillRect/>
                     </a:stretch>
@@ -51344,7 +51315,7 @@
           <w14:ligatures w14:val="none"/>
         </w:rPr>
         <w:drawing>
-          <wp:inline distT="0" distB="0" distL="0" distR="0" wp14:anchorId="7F1369F9" wp14:editId="12B228BA">
+          <wp:inline distT="0" distB="0" distL="0" distR="0" wp14:anchorId="6F29E929" wp14:editId="35E2AF93">
             <wp:extent cx="3924300" cy="2311396"/>
             <wp:effectExtent l="0" t="0" r="0" b="0"/>
             <wp:docPr id="1031341199" name="Picture 1"/>
@@ -51359,7 +51330,7 @@
                     <pic:cNvPicPr/>
                   </pic:nvPicPr>
                   <pic:blipFill>
-                    <a:blip r:embed="rId17"/>
+                    <a:blip r:embed="rId16"/>
                     <a:stretch>
                       <a:fillRect/>
                     </a:stretch>
@@ -51396,7 +51367,7 @@
       </w:r>
     </w:p>
     <w:sectPr>
-      <w:footerReference w:type="default" r:id="rId18"/>
+      <w:footerReference w:type="default" r:id="rId17"/>
       <w:pgSz w:w="12240" w:h="15840"/>
       <w:pgMar w:top="1440" w:right="1440" w:bottom="1440" w:left="1440" w:header="720" w:footer="720" w:gutter="0"/>
       <w:cols w:space="720"/>
@@ -53730,6 +53701,27 @@
     <w:name w:val="Normal"/>
     <w:qFormat/>
   </w:style>
+  <w:style w:type="paragraph" w:styleId="Heading1">
+    <w:name w:val="heading 1"/>
+    <w:basedOn w:val="Normal"/>
+    <w:next w:val="Normal"/>
+    <w:link w:val="Heading1Char"/>
+    <w:uiPriority w:val="9"/>
+    <w:qFormat/>
+    <w:rsid w:val="007D4B3B"/>
+    <w:pPr>
+      <w:keepNext/>
+      <w:keepLines/>
+      <w:spacing w:before="240" w:after="0"/>
+      <w:outlineLvl w:val="0"/>
+    </w:pPr>
+    <w:rPr>
+      <w:rFonts w:asciiTheme="majorHAnsi" w:eastAsiaTheme="majorEastAsia" w:hAnsiTheme="majorHAnsi" w:cstheme="majorBidi"/>
+      <w:color w:val="2F5496" w:themeColor="accent1" w:themeShade="BF"/>
+      <w:sz w:val="32"/>
+      <w:szCs w:val="32"/>
+    </w:rPr>
+  </w:style>
   <w:style w:type="character" w:default="1" w:styleId="DefaultParagraphFont">
     <w:name w:val="Default Paragraph Font"/>
     <w:uiPriority w:val="1"/>
@@ -53838,6 +53830,53 @@
     <w:rPr>
       <w:kern w:val="0"/>
       <w14:ligatures w14:val="none"/>
+    </w:rPr>
+  </w:style>
+  <w:style w:type="character" w:customStyle="1" w:styleId="Heading1Char">
+    <w:name w:val="Heading 1 Char"/>
+    <w:basedOn w:val="DefaultParagraphFont"/>
+    <w:link w:val="Heading1"/>
+    <w:uiPriority w:val="9"/>
+    <w:rsid w:val="007D4B3B"/>
+    <w:rPr>
+      <w:rFonts w:asciiTheme="majorHAnsi" w:eastAsiaTheme="majorEastAsia" w:hAnsiTheme="majorHAnsi" w:cstheme="majorBidi"/>
+      <w:color w:val="2F5496" w:themeColor="accent1" w:themeShade="BF"/>
+      <w:sz w:val="32"/>
+      <w:szCs w:val="32"/>
+    </w:rPr>
+  </w:style>
+  <w:style w:type="paragraph" w:styleId="Title">
+    <w:name w:val="Title"/>
+    <w:basedOn w:val="Normal"/>
+    <w:next w:val="Normal"/>
+    <w:link w:val="TitleChar"/>
+    <w:uiPriority w:val="10"/>
+    <w:qFormat/>
+    <w:rsid w:val="007D4B3B"/>
+    <w:pPr>
+      <w:spacing w:after="0" w:line="240" w:lineRule="auto"/>
+      <w:contextualSpacing/>
+    </w:pPr>
+    <w:rPr>
+      <w:rFonts w:asciiTheme="majorHAnsi" w:eastAsiaTheme="majorEastAsia" w:hAnsiTheme="majorHAnsi" w:cstheme="majorBidi"/>
+      <w:spacing w:val="-10"/>
+      <w:kern w:val="28"/>
+      <w:sz w:val="56"/>
+      <w:szCs w:val="56"/>
+    </w:rPr>
+  </w:style>
+  <w:style w:type="character" w:customStyle="1" w:styleId="TitleChar">
+    <w:name w:val="Title Char"/>
+    <w:basedOn w:val="DefaultParagraphFont"/>
+    <w:link w:val="Title"/>
+    <w:uiPriority w:val="10"/>
+    <w:rsid w:val="007D4B3B"/>
+    <w:rPr>
+      <w:rFonts w:asciiTheme="majorHAnsi" w:eastAsiaTheme="majorEastAsia" w:hAnsiTheme="majorHAnsi" w:cstheme="majorBidi"/>
+      <w:spacing w:val="-10"/>
+      <w:kern w:val="28"/>
+      <w:sz w:val="56"/>
+      <w:szCs w:val="56"/>
     </w:rPr>
   </w:style>
 </w:styles>

</xml_diff>